<commit_message>
add week 3 files
</commit_message>
<xml_diff>
--- a/web-420/week-1/Kelly-Assignment1.2.docx
+++ b/web-420/week-1/Kelly-Assignment1.2.docx
@@ -5,10 +5,10 @@
     <w:p>
       <w:r>
         <w:drawing>
-          <wp:inline distT="0" distB="0" distL="0" distR="0" wp14:anchorId="4D4D1171" wp14:editId="62511C3E">
-            <wp:extent cx="4958080" cy="4228140"/>
-            <wp:effectExtent l="0" t="0" r="0" b="1270"/>
-            <wp:docPr id="890943964" name="Picture 1"/>
+          <wp:inline distT="0" distB="0" distL="0" distR="0" wp14:anchorId="4E155A5B" wp14:editId="49D54F56">
+            <wp:extent cx="5943600" cy="3296285"/>
+            <wp:effectExtent l="0" t="0" r="0" b="0"/>
+            <wp:docPr id="1959085035" name="Picture 1"/>
             <wp:cNvGraphicFramePr>
               <a:graphicFrameLocks xmlns:a="http://schemas.openxmlformats.org/drawingml/2006/main" noChangeAspect="1"/>
             </wp:cNvGraphicFramePr>
@@ -16,7 +16,7 @@
               <a:graphicData uri="http://schemas.openxmlformats.org/drawingml/2006/picture">
                 <pic:pic xmlns:pic="http://schemas.openxmlformats.org/drawingml/2006/picture">
                   <pic:nvPicPr>
-                    <pic:cNvPr id="890943964" name=""/>
+                    <pic:cNvPr id="1959085035" name=""/>
                     <pic:cNvPicPr/>
                   </pic:nvPicPr>
                   <pic:blipFill>
@@ -28,7 +28,7 @@
                   <pic:spPr>
                     <a:xfrm>
                       <a:off x="0" y="0"/>
-                      <a:ext cx="4963940" cy="4233137"/>
+                      <a:ext cx="5943600" cy="3296285"/>
                     </a:xfrm>
                     <a:prstGeom prst="rect">
                       <a:avLst/>
@@ -44,10 +44,10 @@
     <w:p>
       <w:r>
         <w:drawing>
-          <wp:inline distT="0" distB="0" distL="0" distR="0" wp14:anchorId="525EC4CB" wp14:editId="58A8BF36">
-            <wp:extent cx="5943600" cy="2788285"/>
+          <wp:inline distT="0" distB="0" distL="0" distR="0" wp14:anchorId="21665832" wp14:editId="0805E423">
+            <wp:extent cx="5943600" cy="2632075"/>
             <wp:effectExtent l="0" t="0" r="0" b="0"/>
-            <wp:docPr id="166506577" name="Picture 1"/>
+            <wp:docPr id="965090239" name="Picture 1"/>
             <wp:cNvGraphicFramePr>
               <a:graphicFrameLocks xmlns:a="http://schemas.openxmlformats.org/drawingml/2006/main" noChangeAspect="1"/>
             </wp:cNvGraphicFramePr>
@@ -55,7 +55,7 @@
               <a:graphicData uri="http://schemas.openxmlformats.org/drawingml/2006/picture">
                 <pic:pic xmlns:pic="http://schemas.openxmlformats.org/drawingml/2006/picture">
                   <pic:nvPicPr>
-                    <pic:cNvPr id="166506577" name=""/>
+                    <pic:cNvPr id="965090239" name=""/>
                     <pic:cNvPicPr/>
                   </pic:nvPicPr>
                   <pic:blipFill>
@@ -67,7 +67,7 @@
                   <pic:spPr>
                     <a:xfrm>
                       <a:off x="0" y="0"/>
-                      <a:ext cx="5943600" cy="2788285"/>
+                      <a:ext cx="5943600" cy="2632075"/>
                     </a:xfrm>
                     <a:prstGeom prst="rect">
                       <a:avLst/>

</xml_diff>